<commit_message>
Documents updated/Frontend updated(Errors fixed)/ReadMe updated(Video updated, Metrics added)
</commit_message>
<xml_diff>
--- a/documents/Kursovaya_rabota.docx
+++ b/documents/Kursovaya_rabota.docx
@@ -2456,12 +2456,7 @@
         <w:t>В</w:t>
       </w:r>
       <w:r>
-        <w:t>в</w:t>
-      </w:r>
-      <w:bookmarkStart w:id="10" w:name="_GoBack"/>
-      <w:bookmarkEnd w:id="10"/>
-      <w:r>
-        <w:t>едение</w:t>
+        <w:t>ведение</w:t>
       </w:r>
       <w:bookmarkEnd w:id="6"/>
       <w:bookmarkEnd w:id="7"/>
@@ -2548,36 +2543,36 @@
       <w:pPr>
         <w:pStyle w:val="ab"/>
       </w:pPr>
-      <w:bookmarkStart w:id="11" w:name="_ryjwrjfvjzo7" w:colFirst="0" w:colLast="0"/>
-      <w:bookmarkStart w:id="12" w:name="_Toc42690044"/>
-      <w:bookmarkStart w:id="13" w:name="_Toc43197654"/>
-      <w:bookmarkStart w:id="14" w:name="_Toc43211406"/>
-      <w:bookmarkStart w:id="15" w:name="_Toc43211975"/>
-      <w:bookmarkEnd w:id="11"/>
+      <w:bookmarkStart w:id="10" w:name="_ryjwrjfvjzo7" w:colFirst="0" w:colLast="0"/>
+      <w:bookmarkStart w:id="11" w:name="_Toc42690044"/>
+      <w:bookmarkStart w:id="12" w:name="_Toc43197654"/>
+      <w:bookmarkStart w:id="13" w:name="_Toc43211406"/>
+      <w:bookmarkStart w:id="14" w:name="_Toc43211975"/>
+      <w:bookmarkEnd w:id="10"/>
       <w:r>
         <w:lastRenderedPageBreak/>
         <w:t>Анализ предметной области</w:t>
       </w:r>
+      <w:bookmarkEnd w:id="11"/>
       <w:bookmarkEnd w:id="12"/>
       <w:bookmarkEnd w:id="13"/>
       <w:bookmarkEnd w:id="14"/>
+    </w:p>
+    <w:p>
+      <w:pPr>
+        <w:pStyle w:val="20"/>
+      </w:pPr>
+      <w:bookmarkStart w:id="15" w:name="_Toc42690045"/>
+      <w:bookmarkStart w:id="16" w:name="_Toc43197655"/>
+      <w:bookmarkStart w:id="17" w:name="_Toc43211407"/>
+      <w:bookmarkStart w:id="18" w:name="_Toc43211976"/>
+      <w:r>
+        <w:t>1.1. Анализ существующих решений.</w:t>
+      </w:r>
       <w:bookmarkEnd w:id="15"/>
-    </w:p>
-    <w:p>
-      <w:pPr>
-        <w:pStyle w:val="20"/>
-      </w:pPr>
-      <w:bookmarkStart w:id="16" w:name="_Toc42690045"/>
-      <w:bookmarkStart w:id="17" w:name="_Toc43197655"/>
-      <w:bookmarkStart w:id="18" w:name="_Toc43211407"/>
-      <w:bookmarkStart w:id="19" w:name="_Toc43211976"/>
-      <w:r>
-        <w:t>1.1. Анализ существующих решений.</w:t>
-      </w:r>
       <w:bookmarkEnd w:id="16"/>
       <w:bookmarkEnd w:id="17"/>
       <w:bookmarkEnd w:id="18"/>
-      <w:bookmarkEnd w:id="19"/>
     </w:p>
     <w:p>
       <w:pPr>
@@ -2808,34 +2803,34 @@
       <w:pPr>
         <w:pStyle w:val="20"/>
       </w:pPr>
-      <w:bookmarkStart w:id="20" w:name="_Toc42690046"/>
-      <w:bookmarkStart w:id="21" w:name="_Toc43197656"/>
-      <w:bookmarkStart w:id="22" w:name="_Toc43211408"/>
-      <w:bookmarkStart w:id="23" w:name="_Toc43211977"/>
+      <w:bookmarkStart w:id="19" w:name="_Toc42690046"/>
+      <w:bookmarkStart w:id="20" w:name="_Toc43197656"/>
+      <w:bookmarkStart w:id="21" w:name="_Toc43211408"/>
+      <w:bookmarkStart w:id="22" w:name="_Toc43211977"/>
       <w:r>
         <w:lastRenderedPageBreak/>
         <w:t>1.2. Схемы</w:t>
       </w:r>
+      <w:bookmarkEnd w:id="19"/>
       <w:bookmarkEnd w:id="20"/>
       <w:bookmarkEnd w:id="21"/>
       <w:bookmarkEnd w:id="22"/>
+    </w:p>
+    <w:p>
+      <w:pPr>
+        <w:pStyle w:val="30"/>
+      </w:pPr>
+      <w:bookmarkStart w:id="23" w:name="_Toc42690047"/>
+      <w:bookmarkStart w:id="24" w:name="_Toc43197657"/>
+      <w:bookmarkStart w:id="25" w:name="_Toc43211409"/>
+      <w:bookmarkStart w:id="26" w:name="_Toc43211978"/>
+      <w:r>
+        <w:t>1.2.1. Диаграмма прецедентов</w:t>
+      </w:r>
       <w:bookmarkEnd w:id="23"/>
-    </w:p>
-    <w:p>
-      <w:pPr>
-        <w:pStyle w:val="30"/>
-      </w:pPr>
-      <w:bookmarkStart w:id="24" w:name="_Toc42690047"/>
-      <w:bookmarkStart w:id="25" w:name="_Toc43197657"/>
-      <w:bookmarkStart w:id="26" w:name="_Toc43211409"/>
-      <w:bookmarkStart w:id="27" w:name="_Toc43211978"/>
-      <w:r>
-        <w:t>1.2.1. Диаграмма прецедентов</w:t>
-      </w:r>
       <w:bookmarkEnd w:id="24"/>
       <w:bookmarkEnd w:id="25"/>
       <w:bookmarkEnd w:id="26"/>
-      <w:bookmarkEnd w:id="27"/>
     </w:p>
     <w:p>
       <w:pPr>
@@ -2856,7 +2851,6 @@
           <w:noProof/>
           <w:sz w:val="28"/>
           <w:szCs w:val="28"/>
-          <w:lang w:val="ru-RU"/>
         </w:rPr>
         <w:pict>
           <v:shapetype id="_x0000_t75" coordsize="21600,21600" o:spt="75" o:preferrelative="t" path="m@4@5l@4@11@9@11@9@5xe" filled="f" stroked="f">
@@ -2878,7 +2872,7 @@
             <v:path o:extrusionok="f" gradientshapeok="t" o:connecttype="rect"/>
             <o:lock v:ext="edit" aspectratio="t"/>
           </v:shapetype>
-          <v:shape id="_x0000_i2115" type="#_x0000_t75" style="width:467.25pt;height:373.5pt">
+          <v:shape id="_x0000_i1040" type="#_x0000_t75" style="width:467.3pt;height:372.9pt">
             <v:imagedata r:id="rId11" o:title="Диаграмма прецедентов"/>
           </v:shape>
         </w:pict>
@@ -3000,18 +2994,18 @@
       <w:pPr>
         <w:pStyle w:val="30"/>
       </w:pPr>
-      <w:bookmarkStart w:id="28" w:name="_Toc42690048"/>
-      <w:bookmarkStart w:id="29" w:name="_Toc43197658"/>
-      <w:bookmarkStart w:id="30" w:name="_Toc43211410"/>
-      <w:bookmarkStart w:id="31" w:name="_Toc43211979"/>
+      <w:bookmarkStart w:id="27" w:name="_Toc42690048"/>
+      <w:bookmarkStart w:id="28" w:name="_Toc43197658"/>
+      <w:bookmarkStart w:id="29" w:name="_Toc43211410"/>
+      <w:bookmarkStart w:id="30" w:name="_Toc43211979"/>
       <w:r>
         <w:lastRenderedPageBreak/>
         <w:t>1.2.2. Диаграмма классов</w:t>
       </w:r>
+      <w:bookmarkEnd w:id="27"/>
       <w:bookmarkEnd w:id="28"/>
       <w:bookmarkEnd w:id="29"/>
       <w:bookmarkEnd w:id="30"/>
-      <w:bookmarkEnd w:id="31"/>
     </w:p>
     <w:p>
       <w:pPr>
@@ -3025,6 +3019,8 @@
           <w:szCs w:val="28"/>
         </w:rPr>
       </w:pPr>
+      <w:bookmarkStart w:id="31" w:name="_GoBack"/>
+      <w:bookmarkEnd w:id="31"/>
       <w:r>
         <w:rPr>
           <w:rFonts w:ascii="Times New Roman" w:eastAsia="Times New Roman" w:hAnsi="Times New Roman" w:cs="Times New Roman"/>
@@ -3035,8 +3031,8 @@
           <w:lang w:val="ru-RU"/>
         </w:rPr>
         <w:pict>
-          <v:shape id="_x0000_i2114" type="#_x0000_t75" style="width:467.25pt;height:308.25pt">
-            <v:imagedata r:id="rId12" o:title="Диаграмма классов"/>
+          <v:shape id="_x0000_i1042" type="#_x0000_t75" style="width:467.3pt;height:308.4pt">
+            <v:imagedata r:id="rId12" o:title="Main"/>
           </v:shape>
         </w:pict>
       </w:r>
@@ -3115,7 +3111,7 @@
           <w:lang w:val="ru-RU"/>
         </w:rPr>
         <w:pict>
-          <v:shape id="_x0000_i2113" type="#_x0000_t75" style="width:468pt;height:316.5pt">
+          <v:shape id="_x0000_i1027" type="#_x0000_t75" style="width:468pt;height:316.55pt">
             <v:imagedata r:id="rId13" o:title="Диаграмма объектов"/>
           </v:shape>
         </w:pict>
@@ -6144,7 +6140,7 @@
           <w:lang w:val="ru-RU"/>
         </w:rPr>
         <w:pict>
-          <v:shape id="_x0000_i2102" type="#_x0000_t75" style="width:403.5pt;height:225.75pt">
+          <v:shape id="_x0000_i1028" type="#_x0000_t75" style="width:403.45pt;height:226.2pt">
             <v:imagedata r:id="rId26" o:title="глав экр"/>
           </v:shape>
         </w:pict>
@@ -6248,7 +6244,7 @@
           <w:lang w:val="ru-RU"/>
         </w:rPr>
         <w:pict>
-          <v:shape id="_x0000_i2103" type="#_x0000_t75" style="width:467.25pt;height:262.5pt">
+          <v:shape id="_x0000_i1029" type="#_x0000_t75" style="width:467.3pt;height:262.85pt">
             <v:imagedata r:id="rId27" o:title="регистр"/>
           </v:shape>
         </w:pict>
@@ -6326,7 +6322,7 @@
         </w:rPr>
         <w:lastRenderedPageBreak/>
         <w:pict>
-          <v:shape id="_x0000_i2104" type="#_x0000_t75" style="width:422.25pt;height:237pt">
+          <v:shape id="_x0000_i1030" type="#_x0000_t75" style="width:422.5pt;height:237.05pt">
             <v:imagedata r:id="rId28" o:title="авториз"/>
           </v:shape>
         </w:pict>
@@ -6420,7 +6416,7 @@
       </w:pPr>
       <w:r>
         <w:pict>
-          <v:shape id="_x0000_i2110" type="#_x0000_t75" style="width:448.5pt;height:252pt">
+          <v:shape id="_x0000_i1031" type="#_x0000_t75" style="width:449pt;height:252pt">
             <v:imagedata r:id="rId29" o:title="дс"/>
           </v:shape>
         </w:pict>
@@ -6531,7 +6527,7 @@
           <w:lang w:val="ru-RU"/>
         </w:rPr>
         <w:pict>
-          <v:shape id="_x0000_i2109" type="#_x0000_t75" style="width:414.75pt;height:233.25pt">
+          <v:shape id="_x0000_i1032" type="#_x0000_t75" style="width:415pt;height:233pt">
             <v:imagedata r:id="rId30" o:title="дс вер"/>
           </v:shape>
         </w:pict>
@@ -6619,7 +6615,7 @@
           <w:lang w:val="ru-RU"/>
         </w:rPr>
         <w:pict>
-          <v:shape id="_x0000_i2108" type="#_x0000_t75" style="width:438.75pt;height:246.75pt">
+          <v:shape id="_x0000_i1033" type="#_x0000_t75" style="width:438.8pt;height:246.55pt">
             <v:imagedata r:id="rId31" o:title="отмен"/>
           </v:shape>
         </w:pict>
@@ -6738,7 +6734,7 @@
           <w:lang w:val="ru-RU"/>
         </w:rPr>
         <w:pict>
-          <v:shape id="_x0000_i2105" type="#_x0000_t75" style="width:407.25pt;height:228pt">
+          <v:shape id="_x0000_i1034" type="#_x0000_t75" style="width:406.85pt;height:228.25pt">
             <v:imagedata r:id="rId32" o:title="лк"/>
           </v:shape>
         </w:pict>
@@ -6821,7 +6817,7 @@
           <w:lang w:val="ru-RU"/>
         </w:rPr>
         <w:pict>
-          <v:shape id="_x0000_i2111" type="#_x0000_t75" style="width:429pt;height:240.75pt">
+          <v:shape id="_x0000_i1035" type="#_x0000_t75" style="width:429.3pt;height:241.15pt">
             <v:imagedata r:id="rId33" o:title="дс админ"/>
           </v:shape>
         </w:pict>
@@ -6899,7 +6895,7 @@
           <w:lang w:val="ru-RU"/>
         </w:rPr>
         <w:pict>
-          <v:shape id="_x0000_i2106" type="#_x0000_t75" style="width:467.25pt;height:262.5pt">
+          <v:shape id="_x0000_i1036" type="#_x0000_t75" style="width:467.3pt;height:262.85pt">
             <v:imagedata r:id="rId34" o:title="3"/>
           </v:shape>
         </w:pict>
@@ -6976,7 +6972,7 @@
           <w:lang w:val="ru-RU"/>
         </w:rPr>
         <w:pict>
-          <v:shape id="_x0000_i2107" type="#_x0000_t75" style="width:435pt;height:244.5pt">
+          <v:shape id="_x0000_i1037" type="#_x0000_t75" style="width:435.4pt;height:244.55pt">
             <v:imagedata r:id="rId35" o:title="добавл"/>
           </v:shape>
         </w:pict>
@@ -7019,7 +7015,7 @@
       <w:r>
         <w:lastRenderedPageBreak/>
         <w:pict>
-          <v:shape id="_x0000_i2112" type="#_x0000_t75" style="width:439.5pt;height:247.5pt">
+          <v:shape id="_x0000_i1038" type="#_x0000_t75" style="width:439.45pt;height:247.9pt">
             <v:imagedata r:id="rId36" o:title="ред"/>
           </v:shape>
         </w:pict>
@@ -7049,13 +7045,7 @@
         <w:rPr>
           <w:lang w:val="ru-RU"/>
         </w:rPr>
-        <w:t>Редактирование информации</w:t>
-      </w:r>
-      <w:r>
-        <w:rPr>
-          <w:lang w:val="ru-RU"/>
-        </w:rPr>
-        <w:t xml:space="preserve"> клиента</w:t>
+        <w:t>Редактирование информации клиента</w:t>
       </w:r>
     </w:p>
     <w:p>
@@ -9195,7 +9185,7 @@
             <w:noProof/>
             <w:lang w:val="ru-RU"/>
           </w:rPr>
-          <w:t>3</w:t>
+          <w:t>4</w:t>
         </w:r>
         <w:r>
           <w:fldChar w:fldCharType="end"/>
@@ -13156,7 +13146,7 @@
 </file>
 
 <file path=customXml/itemProps1.xml><?xml version="1.0" encoding="utf-8"?>
-<ds:datastoreItem xmlns:ds="http://schemas.openxmlformats.org/officeDocument/2006/customXml" ds:itemID="{949AA4F1-296A-423A-A6E7-001E4B8898CE}">
+<ds:datastoreItem xmlns:ds="http://schemas.openxmlformats.org/officeDocument/2006/customXml" ds:itemID="{8D1E066A-6AB8-4CAC-9C85-C2FF8DEB26B9}">
   <ds:schemaRefs>
     <ds:schemaRef ds:uri="http://schemas.openxmlformats.org/officeDocument/2006/bibliography"/>
   </ds:schemaRefs>

</xml_diff>